<commit_message>
Formatting code, naming conventions, quotes, .png files.
</commit_message>
<xml_diff>
--- a/outputs/paper/MCI_Toronto2019.docx
+++ b/outputs/paper/MCI_Toronto2019.docx
@@ -27,13 +27,13 @@
         <w:t xml:space="preserve"> </w:t>
       </w:r>
       <w:r>
-        <w:t xml:space="preserve">‘</w:t>
+        <w:t xml:space="preserve">“</w:t>
       </w:r>
       <w:r>
         <w:t xml:space="preserve">Toronto Police Department</w:t>
       </w:r>
       <w:r>
-        <w:t xml:space="preserve">’</w:t>
+        <w:t xml:space="preserve">”</w:t>
       </w:r>
       <w:r>
         <w:t xml:space="preserve"> </w:t>
@@ -51,13 +51,13 @@
         <w:t xml:space="preserve"> </w:t>
       </w:r>
       <w:r>
-        <w:t xml:space="preserve">‘</w:t>
+        <w:t xml:space="preserve">“</w:t>
       </w:r>
       <w:r>
         <w:t xml:space="preserve">Toronto Open Data</w:t>
       </w:r>
       <w:r>
-        <w:t xml:space="preserve">’</w:t>
+        <w:t xml:space="preserve">”</w:t>
       </w:r>
       <w:r>
         <w:t xml:space="preserve"> </w:t>
@@ -89,13 +89,13 @@
         <w:t xml:space="preserve"> </w:t>
       </w:r>
       <w:r>
-        <w:t xml:space="preserve">‘</w:t>
+        <w:t xml:space="preserve">“</w:t>
       </w:r>
       <w:r>
         <w:t xml:space="preserve">tidyverse</w:t>
       </w:r>
       <w:r>
-        <w:t xml:space="preserve">’</w:t>
+        <w:t xml:space="preserve">”</w:t>
       </w:r>
       <w:r>
         <w:t xml:space="preserve"> </w:t>
@@ -116,13 +116,13 @@
         <w:t xml:space="preserve"> </w:t>
       </w:r>
       <w:r>
-        <w:t xml:space="preserve">‘</w:t>
+        <w:t xml:space="preserve">“</w:t>
       </w:r>
       <w:r>
         <w:t xml:space="preserve">dplyr</w:t>
       </w:r>
       <w:r>
-        <w:t xml:space="preserve">’</w:t>
+        <w:t xml:space="preserve">”</w:t>
       </w:r>
       <w:r>
         <w:t xml:space="preserve"> </w:t>
@@ -143,13 +143,13 @@
         <w:t xml:space="preserve"> </w:t>
       </w:r>
       <w:r>
-        <w:t xml:space="preserve">‘</w:t>
+        <w:t xml:space="preserve">“</w:t>
       </w:r>
       <w:r>
         <w:t xml:space="preserve">ggplot2</w:t>
       </w:r>
       <w:r>
-        <w:t xml:space="preserve">’</w:t>
+        <w:t xml:space="preserve">”</w:t>
       </w:r>
       <w:r>
         <w:t xml:space="preserve"> </w:t>
@@ -164,7 +164,25 @@
         <w:t xml:space="preserve">(Wickham 2016)</w:t>
       </w:r>
       <w:r>
-        <w:t xml:space="preserve">, and ’ggmap written by</w:t>
+        <w:t xml:space="preserve">, and</w:t>
+      </w:r>
+      <w:r>
+        <w:t xml:space="preserve"> </w:t>
+      </w:r>
+      <w:r>
+        <w:t xml:space="preserve">“</w:t>
+      </w:r>
+      <w:r>
+        <w:t xml:space="preserve">ggmap</w:t>
+      </w:r>
+      <w:r>
+        <w:t xml:space="preserve">”</w:t>
+      </w:r>
+      <w:r>
+        <w:t xml:space="preserve"> </w:t>
+      </w:r>
+      <w:r>
+        <w:t xml:space="preserve">written by</w:t>
       </w:r>
       <w:r>
         <w:t xml:space="preserve"> </w:t>

</xml_diff>

<commit_message>
Summary updates on date, author, subtitle
</commit_message>
<xml_diff>
--- a/outputs/paper/MCI_Toronto2019.docx
+++ b/outputs/paper/MCI_Toronto2019.docx
@@ -2,6 +2,218 @@
 <file path=word/document.xml><?xml version="1.0" encoding="utf-8"?>
 <w:document xmlns:w="http://schemas.openxmlformats.org/wordprocessingml/2006/main" xmlns:m="http://schemas.openxmlformats.org/officeDocument/2006/math" xmlns:r="http://schemas.openxmlformats.org/officeDocument/2006/relationships" xmlns:o="urn:schemas-microsoft-com:office:office" xmlns:v="urn:schemas-microsoft-com:vml" xmlns:w10="urn:schemas-microsoft-com:office:word" xmlns:a="http://schemas.openxmlformats.org/drawingml/2006/main" xmlns:pic="http://schemas.openxmlformats.org/drawingml/2006/picture" xmlns:wp="http://schemas.openxmlformats.org/drawingml/2006/wordprocessingDrawing">
   <w:body>
+    <w:p>
+      <w:pPr>
+        <w:pStyle w:val="Title"/>
+      </w:pPr>
+      <w:r>
+        <w:t xml:space="preserve">Major</w:t>
+      </w:r>
+      <w:r>
+        <w:t xml:space="preserve"> </w:t>
+      </w:r>
+      <w:r>
+        <w:t xml:space="preserve">Crime</w:t>
+      </w:r>
+      <w:r>
+        <w:t xml:space="preserve"> </w:t>
+      </w:r>
+      <w:r>
+        <w:t xml:space="preserve">Indicators</w:t>
+      </w:r>
+      <w:r>
+        <w:t xml:space="preserve"> </w:t>
+      </w:r>
+      <w:r>
+        <w:t xml:space="preserve">in</w:t>
+      </w:r>
+      <w:r>
+        <w:t xml:space="preserve"> </w:t>
+      </w:r>
+      <w:r>
+        <w:t xml:space="preserve">Toronto</w:t>
+      </w:r>
+      <w:r>
+        <w:t xml:space="preserve"> </w:t>
+      </w:r>
+      <w:r>
+        <w:t xml:space="preserve">in</w:t>
+      </w:r>
+      <w:r>
+        <w:t xml:space="preserve"> </w:t>
+      </w:r>
+      <w:r>
+        <w:t xml:space="preserve">2019</w:t>
+      </w:r>
+    </w:p>
+    <w:p>
+      <w:pPr>
+        <w:pStyle w:val="Subtitle"/>
+      </w:pPr>
+      <w:r>
+        <w:t xml:space="preserve">Which</w:t>
+      </w:r>
+      <w:r>
+        <w:t xml:space="preserve"> </w:t>
+      </w:r>
+      <w:r>
+        <w:t xml:space="preserve">are</w:t>
+      </w:r>
+      <w:r>
+        <w:t xml:space="preserve"> </w:t>
+      </w:r>
+      <w:r>
+        <w:t xml:space="preserve">the</w:t>
+      </w:r>
+      <w:r>
+        <w:t xml:space="preserve"> </w:t>
+      </w:r>
+      <w:r>
+        <w:t xml:space="preserve">most</w:t>
+      </w:r>
+      <w:r>
+        <w:t xml:space="preserve"> </w:t>
+      </w:r>
+      <w:r>
+        <w:t xml:space="preserve">dangerous</w:t>
+      </w:r>
+      <w:r>
+        <w:t xml:space="preserve"> </w:t>
+      </w:r>
+      <w:r>
+        <w:t xml:space="preserve">areas</w:t>
+      </w:r>
+      <w:r>
+        <w:t xml:space="preserve"> </w:t>
+      </w:r>
+      <w:r>
+        <w:t xml:space="preserve">in</w:t>
+      </w:r>
+      <w:r>
+        <w:t xml:space="preserve"> </w:t>
+      </w:r>
+      <w:r>
+        <w:t xml:space="preserve">the</w:t>
+      </w:r>
+      <w:r>
+        <w:t xml:space="preserve"> </w:t>
+      </w:r>
+      <w:r>
+        <w:t xml:space="preserve">city</w:t>
+      </w:r>
+      <w:r>
+        <w:t xml:space="preserve"> </w:t>
+      </w:r>
+      <w:r>
+        <w:t xml:space="preserve">and</w:t>
+      </w:r>
+      <w:r>
+        <w:t xml:space="preserve"> </w:t>
+      </w:r>
+      <w:r>
+        <w:t xml:space="preserve">at</w:t>
+      </w:r>
+      <w:r>
+        <w:t xml:space="preserve"> </w:t>
+      </w:r>
+      <w:r>
+        <w:t xml:space="preserve">what</w:t>
+      </w:r>
+      <w:r>
+        <w:t xml:space="preserve"> </w:t>
+      </w:r>
+      <w:r>
+        <w:t xml:space="preserve">time?</w:t>
+      </w:r>
+      <w:r>
+        <w:t xml:space="preserve"> </w:t>
+      </w:r>
+      <w:r>
+        <w:t xml:space="preserve">What</w:t>
+      </w:r>
+      <w:r>
+        <w:t xml:space="preserve"> </w:t>
+      </w:r>
+      <w:r>
+        <w:t xml:space="preserve">was</w:t>
+      </w:r>
+      <w:r>
+        <w:t xml:space="preserve"> </w:t>
+      </w:r>
+      <w:r>
+        <w:t xml:space="preserve">the</w:t>
+      </w:r>
+      <w:r>
+        <w:t xml:space="preserve"> </w:t>
+      </w:r>
+      <w:r>
+        <w:t xml:space="preserve">most</w:t>
+      </w:r>
+      <w:r>
+        <w:t xml:space="preserve"> </w:t>
+      </w:r>
+      <w:r>
+        <w:t xml:space="preserve">common</w:t>
+      </w:r>
+      <w:r>
+        <w:t xml:space="preserve"> </w:t>
+      </w:r>
+      <w:r>
+        <w:t xml:space="preserve">crime</w:t>
+      </w:r>
+      <w:r>
+        <w:t xml:space="preserve"> </w:t>
+      </w:r>
+      <w:r>
+        <w:t xml:space="preserve">type</w:t>
+      </w:r>
+      <w:r>
+        <w:t xml:space="preserve"> </w:t>
+      </w:r>
+      <w:r>
+        <w:t xml:space="preserve">in</w:t>
+      </w:r>
+      <w:r>
+        <w:t xml:space="preserve"> </w:t>
+      </w:r>
+      <w:r>
+        <w:t xml:space="preserve">2019?</w:t>
+      </w:r>
+    </w:p>
+    <w:p>
+      <w:pPr>
+        <w:pStyle w:val="Author"/>
+      </w:pPr>
+      <w:r>
+        <w:t xml:space="preserve">Celio</w:t>
+      </w:r>
+      <w:r>
+        <w:t xml:space="preserve"> </w:t>
+      </w:r>
+      <w:r>
+        <w:t xml:space="preserve">Oliveira</w:t>
+      </w:r>
+    </w:p>
+    <w:p>
+      <w:pPr>
+        <w:pStyle w:val="Date"/>
+      </w:pPr>
+      <w:r>
+        <w:t xml:space="preserve">02</w:t>
+      </w:r>
+      <w:r>
+        <w:t xml:space="preserve"> </w:t>
+      </w:r>
+      <w:r>
+        <w:t xml:space="preserve">February,</w:t>
+      </w:r>
+      <w:r>
+        <w:t xml:space="preserve"> </w:t>
+      </w:r>
+      <w:r>
+        <w:t xml:space="preserve">2021</w:t>
+      </w:r>
+    </w:p>
     <w:p>
       <w:r>
         <w:br w:type="page"/>

</xml_diff>